<commit_message>
Update wrong date of how to use ebanner 2
</commit_message>
<xml_diff>
--- a/How to use ebanner 2.docx
+++ b/How to use ebanner 2.docx
@@ -16,7 +16,10 @@
         <w:t>dodyrw@gmail.com</w:t>
       </w:r>
       <w:r>
-        <w:t>, 12 Des 2010</w:t>
+        <w:t xml:space="preserve">, </w:t>
+      </w:r>
+      <w:r>
+        <w:t>2 Des 2010</w:t>
       </w:r>
     </w:p>
     <w:p>

</xml_diff>